<commit_message>
Improve the results report
</commit_message>
<xml_diff>
--- a/Project_Results_Report.docx
+++ b/Project_Results_Report.docx
@@ -1328,6 +1328,20 @@
     </w:p>
     <w:p>
       <w:pPr>
+        <w:rPr>
+          <w:rFonts w:asciiTheme="majorBidi" w:hAnsiTheme="majorBidi" w:cstheme="majorBidi"/>
+        </w:rPr>
+      </w:pPr>
+    </w:p>
+    <w:p>
+      <w:pPr>
+        <w:rPr>
+          <w:rFonts w:asciiTheme="majorBidi" w:hAnsiTheme="majorBidi" w:cstheme="majorBidi"/>
+        </w:rPr>
+      </w:pPr>
+    </w:p>
+    <w:p>
+      <w:pPr>
         <w:pStyle w:val="Heading1"/>
         <w:rPr>
           <w:rFonts w:asciiTheme="majorBidi" w:hAnsiTheme="majorBidi"/>
@@ -1339,6 +1353,7 @@
         <w:rPr>
           <w:rFonts w:asciiTheme="majorBidi" w:hAnsiTheme="majorBidi"/>
         </w:rPr>
+        <w:lastRenderedPageBreak/>
         <w:t>Introduction</w:t>
       </w:r>
       <w:bookmarkEnd w:id="0"/>
@@ -1354,14 +1369,7 @@
         <w:rPr>
           <w:rFonts w:asciiTheme="majorBidi" w:hAnsiTheme="majorBidi" w:cstheme="majorBidi"/>
         </w:rPr>
-        <w:t xml:space="preserve">The increasing challenges in agriculture and livestock raise the need for data analytics for informed decision-making to enhance sustainable farming. This project has been designed with the objective of </w:t>
-      </w:r>
-      <w:r>
-        <w:rPr>
-          <w:rFonts w:asciiTheme="majorBidi" w:hAnsiTheme="majorBidi" w:cstheme="majorBidi"/>
-        </w:rPr>
-        <w:lastRenderedPageBreak/>
-        <w:t>conducting biomass production data analysis on pasture through descriptive, predictive, and prescriptive analytics for better management of pasture to achieve sustainability.</w:t>
+        <w:t>The increasing challenges in agriculture and livestock raise the need for data analytics for informed decision-making to enhance sustainable farming. This project has been designed with the objective of conducting biomass production data analysis on pasture through descriptive, predictive, and prescriptive analytics for better management of pasture to achieve sustainability.</w:t>
       </w:r>
       <w:r>
         <w:rPr>
@@ -1452,23 +1460,7 @@
           <w:rFonts w:asciiTheme="majorBidi" w:hAnsiTheme="majorBidi" w:cstheme="majorBidi"/>
           <w:lang w:bidi="ar-JO"/>
         </w:rPr>
-        <w:t xml:space="preserve">The project on biomass production, environmental factors, and satellite-derived vegetation indices will be executed using descriptive analytics to explore the general characteristics of the dataset. In this section I will provide proper insight into the patterns and trend composition in the data, hence giving valuable insight </w:t>
-      </w:r>
-      <w:proofErr w:type="gramStart"/>
-      <w:r>
-        <w:rPr>
-          <w:rFonts w:asciiTheme="majorBidi" w:hAnsiTheme="majorBidi" w:cstheme="majorBidi"/>
-          <w:lang w:bidi="ar-JO"/>
-        </w:rPr>
-        <w:t>in</w:t>
-      </w:r>
-      <w:proofErr w:type="gramEnd"/>
-      <w:r>
-        <w:rPr>
-          <w:rFonts w:asciiTheme="majorBidi" w:hAnsiTheme="majorBidi" w:cstheme="majorBidi"/>
-          <w:lang w:bidi="ar-JO"/>
-        </w:rPr>
-        <w:t xml:space="preserve"> decision-making for pasture management. All the possible statistical measures that will be prepared involve central tendency, dispersion, and frequency distribution to arrive at completeness of clarity about variability in the main distribution of features.</w:t>
+        <w:t>The project on biomass production, environmental factors, and satellite-derived vegetation indices will be executed using descriptive analytics to explore the general characteristics of the dataset. In this section I will provide proper insight into the patterns and trend composition in the data, hence giving valuable insight in decision-making for pasture management. All the possible statistical measures that will be prepared involve central tendency, dispersion, and frequency distribution to arrive at completeness of clarity about variability in the main distribution of features.</w:t>
       </w:r>
     </w:p>
     <w:p>
@@ -1620,21 +1612,8 @@
         <w:rPr>
           <w:rFonts w:asciiTheme="majorBidi" w:hAnsiTheme="majorBidi" w:cstheme="majorBidi"/>
         </w:rPr>
-        <w:t xml:space="preserve">The big difference between the mean and </w:t>
-      </w:r>
-      <w:proofErr w:type="gramStart"/>
-      <w:r>
-        <w:rPr>
-          <w:rFonts w:asciiTheme="majorBidi" w:hAnsiTheme="majorBidi" w:cstheme="majorBidi"/>
-        </w:rPr>
-        <w:t>median</w:t>
-      </w:r>
-      <w:proofErr w:type="gramEnd"/>
-      <w:r>
-        <w:rPr>
-          <w:rFonts w:asciiTheme="majorBidi" w:hAnsiTheme="majorBidi" w:cstheme="majorBidi"/>
-        </w:rPr>
-        <w:t xml:space="preserve"> is an indication of a </w:t>
+        <w:lastRenderedPageBreak/>
+        <w:t xml:space="preserve">The big difference between the mean and median is an indication of a </w:t>
       </w:r>
       <w:r>
         <w:rPr>
@@ -1661,7 +1640,6 @@
         <w:rPr>
           <w:rFonts w:asciiTheme="majorBidi" w:hAnsiTheme="majorBidi" w:cstheme="majorBidi"/>
         </w:rPr>
-        <w:lastRenderedPageBreak/>
         <w:t>Also, the mode is well below both the mean and median, indicating that low values of biomass are more frequent, while a few high values may act as outliers. These findings emphasize the importance of further analysis to pinpoint factors contributing to the variability in biomass production.</w:t>
       </w:r>
     </w:p>
@@ -1896,28 +1874,14 @@
         <w:rPr>
           <w:rFonts w:asciiTheme="majorBidi" w:hAnsiTheme="majorBidi" w:cstheme="majorBidi"/>
         </w:rPr>
-        <w:t xml:space="preserve">Next, I </w:t>
-      </w:r>
-      <w:proofErr w:type="gramStart"/>
-      <w:r>
-        <w:rPr>
-          <w:rFonts w:asciiTheme="majorBidi" w:hAnsiTheme="majorBidi" w:cstheme="majorBidi"/>
-        </w:rPr>
-        <w:t>looked into</w:t>
-      </w:r>
-      <w:proofErr w:type="gramEnd"/>
-      <w:r>
-        <w:rPr>
-          <w:rFonts w:asciiTheme="majorBidi" w:hAnsiTheme="majorBidi" w:cstheme="majorBidi"/>
-        </w:rPr>
-        <w:t xml:space="preserve"> how biomass relates to SAVI, which is a measure of vegetation health and density. I used boxplot analysis to divide the SAVI values into three categories: low, medium, and high. The findings revealed a strong positive correlation between SAVI and biomass, suggesting that areas with higher SAVI values generally produce more biomass. The biomass values were notably higher in regions with elevated SAVI levels, reinforcing the idea that healthier and denser vegetation contributes to increased biomass production. This </w:t>
+        <w:t xml:space="preserve">Next, I looked into how biomass relates to SAVI, which is a measure of vegetation health and density. I used boxplot analysis to divide the SAVI values into three categories: low, medium, and high. The findings revealed a </w:t>
       </w:r>
       <w:r>
         <w:rPr>
           <w:rFonts w:asciiTheme="majorBidi" w:hAnsiTheme="majorBidi" w:cstheme="majorBidi"/>
         </w:rPr>
         <w:lastRenderedPageBreak/>
-        <w:t>observation underscores the significance of utilizing vegetation indices like SAVI as essential tools for monitoring pasture health and forecasting biomass yields.</w:t>
+        <w:t>strong positive correlation between SAVI and biomass, suggesting that areas with higher SAVI values generally produce more biomass. The biomass values were notably higher in regions with elevated SAVI levels, reinforcing the idea that healthier and denser vegetation contributes to increased biomass production. This observation underscores the significance of utilizing vegetation indices like SAVI as essential tools for monitoring pasture health and forecasting biomass yields.</w:t>
       </w:r>
     </w:p>
     <w:p>
@@ -1955,21 +1919,7 @@
         <w:rPr>
           <w:rFonts w:asciiTheme="majorBidi" w:hAnsiTheme="majorBidi" w:cstheme="majorBidi"/>
         </w:rPr>
-        <w:t xml:space="preserve">Lastly, I </w:t>
-      </w:r>
-      <w:proofErr w:type="gramStart"/>
-      <w:r>
-        <w:rPr>
-          <w:rFonts w:asciiTheme="majorBidi" w:hAnsiTheme="majorBidi" w:cstheme="majorBidi"/>
-        </w:rPr>
-        <w:t>looked into</w:t>
-      </w:r>
-      <w:proofErr w:type="gramEnd"/>
-      <w:r>
-        <w:rPr>
-          <w:rFonts w:asciiTheme="majorBidi" w:hAnsiTheme="majorBidi" w:cstheme="majorBidi"/>
-        </w:rPr>
-        <w:t xml:space="preserve"> how biomass relates to evapotranspiration (EVAPOT), which reflects the overall impact of evaporation and plant transpiration. The analysis of the scatter plot revealed a negative correlation, indicating that as evapotranspiration rises, biomass generally declines. This finding suggests that the loss of water through evaporation and transpiration may adversely affect pasture productivity, likely due to water stress hindering plant growth. To sustain biomass levels in dry conditions, it could be crucial to manage evapotranspiration through methods like irrigation or improving soil moisture retention.</w:t>
+        <w:t>Lastly, I looked into how biomass relates to evapotranspiration (EVAPOT), which reflects the overall impact of evaporation and plant transpiration. The analysis of the scatter plot revealed a negative correlation, indicating that as evapotranspiration rises, biomass generally declines. This finding suggests that the loss of water through evaporation and transpiration may adversely affect pasture productivity, likely due to water stress hindering plant growth. To sustain biomass levels in dry conditions, it could be crucial to manage evapotranspiration through methods like irrigation or improving soil moisture retention.</w:t>
       </w:r>
     </w:p>
     <w:p>
@@ -2073,37 +2023,30 @@
         <w:rPr>
           <w:rFonts w:asciiTheme="majorBidi" w:hAnsiTheme="majorBidi"/>
         </w:rPr>
-        <w:t xml:space="preserve">Best environment for </w:t>
-      </w:r>
-      <w:proofErr w:type="gramStart"/>
-      <w:r>
+        <w:lastRenderedPageBreak/>
+        <w:t>Best environment for forage</w:t>
+      </w:r>
+      <w:bookmarkEnd w:id="10"/>
+    </w:p>
+    <w:p>
+      <w:pPr>
+        <w:pStyle w:val="Heading3"/>
         <w:rPr>
           <w:rFonts w:asciiTheme="majorBidi" w:hAnsiTheme="majorBidi"/>
         </w:rPr>
-        <w:t>forage</w:t>
-      </w:r>
-      <w:bookmarkEnd w:id="10"/>
-      <w:proofErr w:type="gramEnd"/>
-    </w:p>
-    <w:p>
-      <w:pPr>
-        <w:pStyle w:val="Heading3"/>
+      </w:pPr>
+      <w:bookmarkStart w:id="11" w:name="_Toc203685717"/>
+      <w:r>
         <w:rPr>
           <w:rFonts w:asciiTheme="majorBidi" w:hAnsiTheme="majorBidi"/>
         </w:rPr>
-      </w:pPr>
-      <w:bookmarkStart w:id="11" w:name="_Toc203685717"/>
+        <w:t>Data Exploration and Analysis Approach</w:t>
+      </w:r>
+      <w:bookmarkEnd w:id="11"/>
       <w:r>
         <w:rPr>
           <w:rFonts w:asciiTheme="majorBidi" w:hAnsiTheme="majorBidi"/>
         </w:rPr>
-        <w:t>Data Exploration and Analysis Approach</w:t>
-      </w:r>
-      <w:bookmarkEnd w:id="11"/>
-      <w:r>
-        <w:rPr>
-          <w:rFonts w:asciiTheme="majorBidi" w:hAnsiTheme="majorBidi"/>
-        </w:rPr>
         <w:t xml:space="preserve"> </w:t>
       </w:r>
     </w:p>
@@ -2117,14 +2060,7 @@
         <w:rPr>
           <w:rFonts w:asciiTheme="majorBidi" w:hAnsiTheme="majorBidi" w:cstheme="majorBidi"/>
         </w:rPr>
-        <w:t xml:space="preserve">To determine the best conditions for forage, I adopted a systematic exploratory data analysis strategy that combined both visual and statistical techniques. The main steps in this process involved examining the distribution of key forage quality indicators—Neutral Detergent Fiber (NDF), Acid Detergent Fiber (ADF), and </w:t>
-      </w:r>
-      <w:r>
-        <w:rPr>
-          <w:rFonts w:asciiTheme="majorBidi" w:hAnsiTheme="majorBidi" w:cstheme="majorBidi"/>
-        </w:rPr>
-        <w:lastRenderedPageBreak/>
-        <w:t>Crude Protein (CP)—and exploring their connections with environmental factors. Initially, I used boxplots to analyze the distribution of NDF, ADF, and CP across various sample locations. These visual tools were instrumental in spotting outliers, which play a crucial role in identifying areas with either high or low forage quality. Lower NDF and ADF values typically signify high-quality forage that is more digestible, while elevated CP levels indicate nutrient-rich forage that is advantageous for livestock. By assessing the spread and central tendency of these indicators, I was able to pinpoint key regions that show promising conditions for forage production. Subsequently, I performed correlation analysis with a heatmap to investigate the potential relationships between forage quality indicators and environmental variables such as temperature, wind speed, rainfall, and atmospheric pressure. This analysis shed light on how these factors affect forage quality, allowing me to identify the strongest and weakest correlations. Grasping these relationships is vital for making informed decisions about pasture management and optimizing environmental conditions to boost forage productivity.</w:t>
+        <w:t>To determine the best conditions for forage, I adopted a systematic exploratory data analysis strategy that combined both visual and statistical techniques. The main steps in this process involved examining the distribution of key forage quality indicators—Neutral Detergent Fiber (NDF), Acid Detergent Fiber (ADF), and Crude Protein (CP)—and exploring their connections with environmental factors. Initially, I used boxplots to analyze the distribution of NDF, ADF, and CP across various sample locations. These visual tools were instrumental in spotting outliers, which play a crucial role in identifying areas with either high or low forage quality. Lower NDF and ADF values typically signify high-quality forage that is more digestible, while elevated CP levels indicate nutrient-rich forage that is advantageous for livestock. By assessing the spread and central tendency of these indicators, I was able to pinpoint key regions that show promising conditions for forage production. Subsequently, I performed correlation analysis with a heatmap to investigate the potential relationships between forage quality indicators and environmental variables such as temperature, wind speed, rainfall, and atmospheric pressure. This analysis shed light on how these factors affect forage quality, allowing me to identify the strongest and weakest correlations. Grasping these relationships is vital for making informed decisions about pasture management and optimizing environmental conditions to boost forage productivity.</w:t>
       </w:r>
     </w:p>
     <w:p>
@@ -2237,35 +2173,7 @@
         <w:rPr>
           <w:rFonts w:asciiTheme="majorBidi" w:hAnsiTheme="majorBidi" w:cstheme="majorBidi"/>
         </w:rPr>
-        <w:t xml:space="preserve">Crude Protein (CP) is a key factor in assessing the quality of forages, with elevated CP values that add value to the nutritional status of livestock. Findings of the study indicated that high CP value areas coincided with high levels of biomass production where CP ranges were </w:t>
-      </w:r>
-      <w:proofErr w:type="gramStart"/>
-      <w:r>
-        <w:rPr>
-          <w:rFonts w:asciiTheme="majorBidi" w:hAnsiTheme="majorBidi" w:cstheme="majorBidi"/>
-        </w:rPr>
-        <w:t>in excess of</w:t>
-      </w:r>
-      <w:proofErr w:type="gramEnd"/>
-      <w:r>
-        <w:rPr>
-          <w:rFonts w:asciiTheme="majorBidi" w:hAnsiTheme="majorBidi" w:cstheme="majorBidi"/>
-        </w:rPr>
-        <w:t xml:space="preserve"> 12%, which is ideal. Meteorological conditions coinciding with high CP value </w:t>
-      </w:r>
-      <w:proofErr w:type="gramStart"/>
-      <w:r>
-        <w:rPr>
-          <w:rFonts w:asciiTheme="majorBidi" w:hAnsiTheme="majorBidi" w:cstheme="majorBidi"/>
-        </w:rPr>
-        <w:t>areas are</w:t>
-      </w:r>
-      <w:proofErr w:type="gramEnd"/>
-      <w:r>
-        <w:rPr>
-          <w:rFonts w:asciiTheme="majorBidi" w:hAnsiTheme="majorBidi" w:cstheme="majorBidi"/>
-        </w:rPr>
-        <w:t xml:space="preserve"> mean precipitation levels of 2.3-2.9 mm, lower temperature ranges of 21-28°C, and relatively homogeneous wind speeds. These conditions favor the production of proteinaceous forage where improved pasture yield and animal health are realized.</w:t>
+        <w:t>Crude Protein (CP) is a key factor in assessing the quality of forages, with elevated CP values that add value to the nutritional status of livestock. Findings of the study indicated that high CP value areas coincided with high levels of biomass production where CP ranges were in excess of 12%, which is ideal. Meteorological conditions coinciding with high CP value areas are mean precipitation levels of 2.3-2.9 mm, lower temperature ranges of 21-28°C, and relatively homogeneous wind speeds. These conditions favor the production of proteinaceous forage where improved pasture yield and animal health are realized.</w:t>
       </w:r>
     </w:p>
     <w:p>
@@ -2301,28 +2209,7 @@
         <w:rPr>
           <w:rFonts w:asciiTheme="majorBidi" w:hAnsiTheme="majorBidi" w:cstheme="majorBidi"/>
         </w:rPr>
-        <w:t xml:space="preserve">Forage quality measurement comparisons, specifically Neutral Detergent Fiber (NDF), Acid Detergent Fiber (ADF), and Crude Protein (CP), provided valuable insight into how each </w:t>
-      </w:r>
-      <w:proofErr w:type="gramStart"/>
-      <w:r>
-        <w:rPr>
-          <w:rFonts w:asciiTheme="majorBidi" w:hAnsiTheme="majorBidi" w:cstheme="majorBidi"/>
-        </w:rPr>
-        <w:t>compares</w:t>
-      </w:r>
-      <w:proofErr w:type="gramEnd"/>
-      <w:r>
-        <w:rPr>
-          <w:rFonts w:asciiTheme="majorBidi" w:hAnsiTheme="majorBidi" w:cstheme="majorBidi"/>
-        </w:rPr>
-        <w:t xml:space="preserve"> between various </w:t>
-      </w:r>
-      <w:r>
-        <w:rPr>
-          <w:rFonts w:asciiTheme="majorBidi" w:hAnsiTheme="majorBidi" w:cstheme="majorBidi"/>
-        </w:rPr>
-        <w:lastRenderedPageBreak/>
-        <w:t>environments. Referring to filtered data in optimum environmental conditions, each measure had a specific range that was applied to determine the optimal condition for quality forage.</w:t>
+        <w:t>Forage quality measurement comparisons, specifically Neutral Detergent Fiber (NDF), Acid Detergent Fiber (ADF), and Crude Protein (CP), provided valuable insight into how each compares between various environments. Referring to filtered data in optimum environmental conditions, each measure had a specific range that was applied to determine the optimal condition for quality forage.</w:t>
       </w:r>
     </w:p>
     <w:p>
@@ -2396,21 +2283,7 @@
         <w:rPr>
           <w:rFonts w:asciiTheme="majorBidi" w:hAnsiTheme="majorBidi" w:cstheme="majorBidi"/>
         </w:rPr>
-        <w:t xml:space="preserve">ADF percentages ranged from 37.93% to 54.12%, and total differences were 16.18%. Minimum ADF values showing quality forages were found in areas with lower rainfall (0-2.5 mm), moderate wind speed (12.4-21.8 m/s), and 30-32°C temperature. Above, we see that low ADF is associated with greater biomass </w:t>
-      </w:r>
-      <w:proofErr w:type="gramStart"/>
-      <w:r>
-        <w:rPr>
-          <w:rFonts w:asciiTheme="majorBidi" w:hAnsiTheme="majorBidi" w:cstheme="majorBidi"/>
-        </w:rPr>
-        <w:t>yield</w:t>
-      </w:r>
-      <w:proofErr w:type="gramEnd"/>
-      <w:r>
-        <w:rPr>
-          <w:rFonts w:asciiTheme="majorBidi" w:hAnsiTheme="majorBidi" w:cstheme="majorBidi"/>
-        </w:rPr>
-        <w:t xml:space="preserve"> and it is best to plant forage in those areas.</w:t>
+        <w:t>ADF percentages ranged from 37.93% to 54.12%, and total differences were 16.18%. Minimum ADF values showing quality forages were found in areas with lower rainfall (0-2.5 mm), moderate wind speed (12.4-21.8 m/s), and 30-32°C temperature. Above, we see that low ADF is associated with greater biomass yield and it is best to plant forage in those areas.</w:t>
       </w:r>
     </w:p>
     <w:p>
@@ -2479,19 +2352,11 @@
           <w:rFonts w:asciiTheme="majorBidi" w:hAnsiTheme="majorBidi" w:cstheme="majorBidi"/>
         </w:rPr>
       </w:pPr>
-      <w:proofErr w:type="gramStart"/>
-      <w:r>
-        <w:rPr>
-          <w:rFonts w:asciiTheme="majorBidi" w:hAnsiTheme="majorBidi" w:cstheme="majorBidi"/>
-        </w:rPr>
-        <w:t>In order to</w:t>
-      </w:r>
-      <w:proofErr w:type="gramEnd"/>
-      <w:r>
-        <w:rPr>
-          <w:rFonts w:asciiTheme="majorBidi" w:hAnsiTheme="majorBidi" w:cstheme="majorBidi"/>
-        </w:rPr>
-        <w:t xml:space="preserve"> know how temperature and solar radiation are related, we did a special analysis founded on data groups in the dataset. We divided the biomass, temperature, and solar radiation values into different levels to allow us to discern patterns and relationships.</w:t>
+      <w:r>
+        <w:rPr>
+          <w:rFonts w:asciiTheme="majorBidi" w:hAnsiTheme="majorBidi" w:cstheme="majorBidi"/>
+        </w:rPr>
+        <w:t>In order to know how temperature and solar radiation are related, we did a special analysis founded on data groups in the dataset. We divided the biomass, temperature, and solar radiation values into different levels to allow us to discern patterns and relationships.</w:t>
       </w:r>
     </w:p>
     <w:p>
@@ -2584,21 +2449,7 @@
         <w:rPr>
           <w:rFonts w:asciiTheme="majorBidi" w:hAnsiTheme="majorBidi" w:cstheme="majorBidi"/>
         </w:rPr>
-        <w:t xml:space="preserve"> </w:t>
-      </w:r>
-      <w:proofErr w:type="gramStart"/>
-      <w:r>
-        <w:rPr>
-          <w:rFonts w:asciiTheme="majorBidi" w:hAnsiTheme="majorBidi" w:cstheme="majorBidi"/>
-        </w:rPr>
-        <w:t>this is</w:t>
-      </w:r>
-      <w:proofErr w:type="gramEnd"/>
-      <w:r>
-        <w:rPr>
-          <w:rFonts w:asciiTheme="majorBidi" w:hAnsiTheme="majorBidi" w:cstheme="majorBidi"/>
-        </w:rPr>
-        <w:t xml:space="preserve"> the results I found:</w:t>
+        <w:t xml:space="preserve"> this is the results I found:</w:t>
       </w:r>
     </w:p>
     <w:p>
@@ -2642,6 +2493,7 @@
         <w:rPr>
           <w:rFonts w:asciiTheme="majorBidi" w:hAnsiTheme="majorBidi" w:cstheme="majorBidi"/>
         </w:rPr>
+        <w:lastRenderedPageBreak/>
         <w:t>Low and moderate solar radiation levels happened most often</w:t>
       </w:r>
       <w:r>
@@ -3274,6 +3126,7 @@
               <w:rPr>
                 <w:rFonts w:asciiTheme="majorBidi" w:hAnsiTheme="majorBidi" w:cstheme="majorBidi"/>
               </w:rPr>
+              <w:lastRenderedPageBreak/>
               <w:t>Relationships Between Features</w:t>
             </w:r>
           </w:p>
@@ -3384,14 +3237,7 @@
               <w:rPr>
                 <w:rFonts w:asciiTheme="majorBidi" w:hAnsiTheme="majorBidi" w:cstheme="majorBidi"/>
               </w:rPr>
-              <w:t xml:space="preserve">Visualize variations and relationships between </w:t>
-            </w:r>
-            <w:r>
-              <w:rPr>
-                <w:rFonts w:asciiTheme="majorBidi" w:hAnsiTheme="majorBidi" w:cstheme="majorBidi"/>
-              </w:rPr>
-              <w:lastRenderedPageBreak/>
-              <w:t>environmental factors and forage quality.</w:t>
+              <w:t>Visualize variations and relationships between environmental factors and forage quality.</w:t>
             </w:r>
           </w:p>
         </w:tc>
@@ -3409,15 +3255,7 @@
               <w:rPr>
                 <w:rFonts w:asciiTheme="majorBidi" w:hAnsiTheme="majorBidi" w:cstheme="majorBidi"/>
               </w:rPr>
-              <w:lastRenderedPageBreak/>
-              <w:t xml:space="preserve">Helped identify trends and dependencies, such as the impact of </w:t>
-            </w:r>
-            <w:r>
-              <w:rPr>
-                <w:rFonts w:asciiTheme="majorBidi" w:hAnsiTheme="majorBidi" w:cstheme="majorBidi"/>
-              </w:rPr>
-              <w:lastRenderedPageBreak/>
-              <w:t>environmental factors on biomass.</w:t>
+              <w:t>Helped identify trends and dependencies, such as the impact of environmental factors on biomass.</w:t>
             </w:r>
           </w:p>
         </w:tc>
@@ -3456,21 +3294,7 @@
         <w:rPr>
           <w:rFonts w:asciiTheme="majorBidi" w:hAnsiTheme="majorBidi" w:cstheme="majorBidi"/>
         </w:rPr>
-        <w:t xml:space="preserve">Data analytics techniques are core in decision-making, where raw data is transformed into actionable insights. These techniques will enable the stakeholders to comprehend patterns, trends, and relationships within the data for more informed and strategic decisions. For instance, measures of central tendency such as mean and </w:t>
-      </w:r>
-      <w:proofErr w:type="gramStart"/>
-      <w:r>
-        <w:rPr>
-          <w:rFonts w:asciiTheme="majorBidi" w:hAnsiTheme="majorBidi" w:cstheme="majorBidi"/>
-        </w:rPr>
-        <w:t>median</w:t>
-      </w:r>
-      <w:proofErr w:type="gramEnd"/>
-      <w:r>
-        <w:rPr>
-          <w:rFonts w:asciiTheme="majorBidi" w:hAnsiTheme="majorBidi" w:cstheme="majorBidi"/>
-        </w:rPr>
-        <w:t xml:space="preserve"> give a clear indication of the typical values that the dataset contains, thus enabling the decision-maker to set benchmarks for forage quality. Measures of dispersion, such as range and variance, provide insight into the variability of data, which is important to understand the consistency of forage conditions across different environmental settings. The identification of outliers through box plots helps in the detection of anomalies that may indicate areas that need further investigation or intervention to ensure that resources are allocated effectively.</w:t>
+        <w:t>Data analytics techniques are core in decision-making, where raw data is transformed into actionable insights. These techniques will enable the stakeholders to comprehend patterns, trends, and relationships within the data for more informed and strategic decisions. For instance, measures of central tendency such as mean and median give a clear indication of the typical values that the dataset contains, thus enabling the decision-maker to set benchmarks for forage quality. Measures of dispersion, such as range and variance, provide insight into the variability of data, which is important to understand the consistency of forage conditions across different environmental settings. The identification of outliers through box plots helps in the detection of anomalies that may indicate areas that need further investigation or intervention to ensure that resources are allocated effectively.</w:t>
       </w:r>
     </w:p>
     <w:p>
@@ -3527,20 +3351,15 @@
     </w:p>
     <w:p>
       <w:r>
-        <w:t xml:space="preserve">Once I had cleaned the data, I chose features to identify the most significant ones for the predictive model. I applied two primary approaches: Select K Best and Recursive Feature Elimination (RFE). These approaches allowed me to rank and choose the most significant features based on their statistical significance and model performance. Select K Best tests each feature separately with some statistical tests, whereas RFE removes less significant features one by one </w:t>
-      </w:r>
-      <w:proofErr w:type="gramStart"/>
-      <w:r>
-        <w:t>in an attempt to</w:t>
-      </w:r>
-      <w:proofErr w:type="gramEnd"/>
-      <w:r>
-        <w:t xml:space="preserve"> make the model more precise.</w:t>
-      </w:r>
-    </w:p>
-    <w:p>
+        <w:t xml:space="preserve">Once I had cleaned the data, I chose features to identify the most significant ones for the predictive model. I applied two primary approaches: Select K Best and Recursive Feature Elimination (RFE). These </w:t>
+      </w:r>
       <w:r>
         <w:lastRenderedPageBreak/>
+        <w:t>approaches allowed me to rank and choose the most significant features based on their statistical significance and model performance. Select K Best tests each feature separately with some statistical tests, whereas RFE removes less significant features one by one in an attempt to make the model more precise.</w:t>
+      </w:r>
+    </w:p>
+    <w:p>
+      <w:r>
         <w:t>I also determined the optimal number of features required for optimal model performance. By experimenting with various sets of features individually, I was able to separate the most useful variables that improved the predictability of the model. This ensured that only the significant features were retained, which made the model easier and capable of performing its task in the optimum way.</w:t>
       </w:r>
     </w:p>
@@ -3606,23 +3425,7 @@
           <w:b/>
           <w:bCs/>
         </w:rPr>
-        <w:t xml:space="preserve">with </w:t>
-      </w:r>
-      <w:proofErr w:type="spellStart"/>
-      <w:r>
-        <w:rPr>
-          <w:b/>
-          <w:bCs/>
-        </w:rPr>
-        <w:t>SelectKBest</w:t>
-      </w:r>
-      <w:proofErr w:type="spellEnd"/>
-      <w:r>
-        <w:rPr>
-          <w:b/>
-          <w:bCs/>
-        </w:rPr>
-        <w:t>:</w:t>
+        <w:t>with SelectKBest:</w:t>
       </w:r>
       <w:r>
         <w:rPr>
@@ -4026,14 +3829,7 @@
         <w:rPr>
           <w:noProof/>
         </w:rPr>
-        <w:t xml:space="preserve">Mean Absolute Error (MAE) measures show that while the median values show a good performance of the model, </w:t>
-      </w:r>
-      <w:r>
-        <w:rPr>
-          <w:noProof/>
-        </w:rPr>
-        <w:lastRenderedPageBreak/>
-        <w:t>the large range of observed values along with the existence of outliers shows inconsistencies in the data distribution. It is an indication that there are most probably inherent differences in the dataset</w:t>
+        <w:t>Mean Absolute Error (MAE) measures show that while the median values show a good performance of the model, the large range of observed values along with the existence of outliers shows inconsistencies in the data distribution. It is an indication that there are most probably inherent differences in the dataset</w:t>
       </w:r>
       <w:r>
         <w:rPr>
@@ -4164,6 +3960,7 @@
       </w:pPr>
       <w:bookmarkStart w:id="19" w:name="_Toc203685725"/>
       <w:r>
+        <w:lastRenderedPageBreak/>
         <w:t>Exponential Smoothing</w:t>
       </w:r>
       <w:bookmarkEnd w:id="19"/>
@@ -4178,7 +3975,6 @@
         <w:rPr>
           <w:noProof/>
         </w:rPr>
-        <w:lastRenderedPageBreak/>
         <w:drawing>
           <wp:inline distT="0" distB="0" distL="0" distR="0" wp14:anchorId="5D9171E6" wp14:editId="4491E1F6">
             <wp:extent cx="6858000" cy="4211955"/>
@@ -4218,39 +4014,7 @@
     </w:p>
     <w:p>
       <w:r>
-        <w:t xml:space="preserve">And the result is the best one is (Alpha = 1) and </w:t>
-      </w:r>
-      <w:proofErr w:type="gramStart"/>
-      <w:r>
-        <w:t>its</w:t>
-      </w:r>
-      <w:proofErr w:type="gramEnd"/>
-      <w:r>
-        <w:t xml:space="preserve"> </w:t>
-      </w:r>
-      <w:proofErr w:type="gramStart"/>
-      <w:r>
-        <w:t>give</w:t>
-      </w:r>
-      <w:proofErr w:type="gramEnd"/>
-      <w:r>
-        <w:t xml:space="preserve"> </w:t>
-      </w:r>
-      <w:proofErr w:type="gramStart"/>
-      <w:r>
-        <w:t>me  (</w:t>
-      </w:r>
-      <w:proofErr w:type="gramEnd"/>
-      <w:r>
-        <w:t>MAE=</w:t>
-      </w:r>
-      <w:proofErr w:type="gramStart"/>
-      <w:r>
-        <w:t>0 ,</w:t>
-      </w:r>
-      <w:proofErr w:type="gramEnd"/>
-      <w:r>
-        <w:t xml:space="preserve"> MSE=0, R2=1).</w:t>
+        <w:t>And the result is the best one is (Alpha = 1) and its give me  (MAE=0 , MSE=0, R2=1).</w:t>
       </w:r>
     </w:p>
     <w:p/>
@@ -4265,21 +4029,8 @@
       <w:bookmarkEnd w:id="20"/>
     </w:p>
     <w:p>
-      <w:proofErr w:type="gramStart"/>
-      <w:r>
-        <w:t>Also</w:t>
-      </w:r>
-      <w:proofErr w:type="gramEnd"/>
-      <w:r>
-        <w:t xml:space="preserve"> I used LSTM and to give me the best results I add more layers and put </w:t>
-      </w:r>
-      <w:proofErr w:type="gramStart"/>
-      <w:r>
-        <w:t>the</w:t>
-      </w:r>
-      <w:proofErr w:type="gramEnd"/>
-      <w:r>
-        <w:t xml:space="preserve"> (epochs=1000)</w:t>
+      <w:r>
+        <w:t>Also I used LSTM and to give me the best results I add more layers and put the (epochs=1000)</w:t>
       </w:r>
     </w:p>
     <w:p>
@@ -4301,6 +4052,7 @@
       </w:pPr>
       <w:bookmarkStart w:id="21" w:name="_Toc203685727"/>
       <w:r>
+        <w:lastRenderedPageBreak/>
         <w:t>Compare table</w:t>
       </w:r>
       <w:bookmarkEnd w:id="21"/>
@@ -4584,14 +4336,12 @@
                 <w:rFonts w:asciiTheme="majorBidi" w:hAnsiTheme="majorBidi" w:cstheme="majorBidi"/>
               </w:rPr>
             </w:pPr>
-            <w:proofErr w:type="spellStart"/>
             <w:r>
               <w:rPr>
                 <w:rFonts w:asciiTheme="majorBidi" w:hAnsiTheme="majorBidi" w:cstheme="majorBidi"/>
               </w:rPr>
               <w:t>SelectKBest</w:t>
             </w:r>
-            <w:proofErr w:type="spellEnd"/>
           </w:p>
         </w:tc>
         <w:tc>
@@ -4817,14 +4567,12 @@
                 <w:rFonts w:asciiTheme="majorBidi" w:hAnsiTheme="majorBidi" w:cstheme="majorBidi"/>
               </w:rPr>
             </w:pPr>
-            <w:proofErr w:type="spellStart"/>
             <w:r>
               <w:rPr>
                 <w:rFonts w:asciiTheme="majorBidi" w:hAnsiTheme="majorBidi" w:cstheme="majorBidi"/>
               </w:rPr>
               <w:t>SelectKBest</w:t>
             </w:r>
-            <w:proofErr w:type="spellEnd"/>
           </w:p>
         </w:tc>
         <w:tc>
@@ -4899,21 +4647,7 @@
               <w:rPr>
                 <w:rFonts w:asciiTheme="majorBidi" w:hAnsiTheme="majorBidi" w:cstheme="majorBidi"/>
               </w:rPr>
-              <w:t xml:space="preserve">May still </w:t>
-            </w:r>
-            <w:proofErr w:type="gramStart"/>
-            <w:r>
-              <w:rPr>
-                <w:rFonts w:asciiTheme="majorBidi" w:hAnsiTheme="majorBidi" w:cstheme="majorBidi"/>
-              </w:rPr>
-              <w:t>overfit</w:t>
-            </w:r>
-            <w:proofErr w:type="gramEnd"/>
-            <w:r>
-              <w:rPr>
-                <w:rFonts w:asciiTheme="majorBidi" w:hAnsiTheme="majorBidi" w:cstheme="majorBidi"/>
-              </w:rPr>
-              <w:t xml:space="preserve"> if not pruned properly</w:t>
+              <w:t>May still overfit if not pruned properly</w:t>
             </w:r>
           </w:p>
         </w:tc>
@@ -5032,21 +4766,7 @@
               <w:rPr>
                 <w:rFonts w:asciiTheme="majorBidi" w:hAnsiTheme="majorBidi" w:cstheme="majorBidi"/>
               </w:rPr>
-              <w:t xml:space="preserve">Not suitable for non-trend data, may </w:t>
-            </w:r>
-            <w:proofErr w:type="gramStart"/>
-            <w:r>
-              <w:rPr>
-                <w:rFonts w:asciiTheme="majorBidi" w:hAnsiTheme="majorBidi" w:cstheme="majorBidi"/>
-              </w:rPr>
-              <w:t>lag behind</w:t>
-            </w:r>
-            <w:proofErr w:type="gramEnd"/>
-            <w:r>
-              <w:rPr>
-                <w:rFonts w:asciiTheme="majorBidi" w:hAnsiTheme="majorBidi" w:cstheme="majorBidi"/>
-              </w:rPr>
-              <w:t xml:space="preserve"> sudden changes</w:t>
+              <w:t>Not suitable for non-trend data, may lag behind sudden changes</w:t>
             </w:r>
           </w:p>
         </w:tc>

</xml_diff>